<commit_message>
[25.01.30 11:41] Model auto-generation
</commit_message>
<xml_diff>
--- a/nomenclature_parser/out/latest/word/HubSante.etape.docx
+++ b/nomenclature_parser/out/latest/word/HubSante.etape.docx
@@ -152,7 +152,7 @@
           </w:tcPr>
           <w:p>
             <w:r>
-              <w:t>RECEPTION</w:t>
+              <w:t>RECU</w:t>
             </w:r>
           </w:p>
         </w:tc>
@@ -248,7 +248,7 @@
           </w:tcPr>
           <w:p>
             <w:r>
-              <w:t xml:space="preserve">CREATION </w:t>
+              <w:t>CREE</w:t>
             </w:r>
           </w:p>
         </w:tc>
@@ -296,7 +296,7 @@
           </w:tcPr>
           <w:p>
             <w:r>
-              <w:t xml:space="preserve">HUMAIN </w:t>
+              <w:t>CONSULTE</w:t>
             </w:r>
           </w:p>
         </w:tc>

</xml_diff>

<commit_message>
[25.01.30 12:20] Model auto-generation
</commit_message>
<xml_diff>
--- a/nomenclature_parser/out/latest/word/HubSante.etape.docx
+++ b/nomenclature_parser/out/latest/word/HubSante.etape.docx
@@ -228,7 +228,7 @@
           </w:tcPr>
           <w:p>
             <w:r>
-              <w:t>La création/intégration du dossier est en erreur</w:t>
+              <w:t>La création ou intégration du dossier est en erreur</w:t>
             </w:r>
           </w:p>
         </w:tc>
@@ -248,7 +248,7 @@
           </w:tcPr>
           <w:p>
             <w:r>
-              <w:t>CREE</w:t>
+              <w:t>INTEGRE</w:t>
             </w:r>
           </w:p>
         </w:tc>
@@ -344,7 +344,7 @@
           </w:tcPr>
           <w:p>
             <w:r>
-              <w:t xml:space="preserve">SUPPRIME </w:t>
+              <w:t>SUPPRIME</w:t>
             </w:r>
           </w:p>
         </w:tc>

</xml_diff>